<commit_message>
Create new variable plots for GAMs
</commit_message>
<xml_diff>
--- a/final_figs/Table_2.docx
+++ b/final_figs/Table_2.docx
@@ -5,22 +5,20 @@
     <w:tbl>
       <w:tblPr>
         <w:tblStyle w:val="PlainTable215"/>
-        <w:tblW w:w="7485" w:type="dxa"/>
+        <w:tblW w:w="5125" w:type="dxa"/>
         <w:jc w:val="center"/>
         <w:tblLayout w:type="fixed"/>
         <w:tblLook w:val="04A0" w:firstRow="1" w:lastRow="0" w:firstColumn="1" w:lastColumn="0" w:noHBand="0" w:noVBand="1"/>
       </w:tblPr>
       <w:tblGrid>
         <w:gridCol w:w="1113"/>
-        <w:gridCol w:w="1640"/>
-        <w:gridCol w:w="1546"/>
-        <w:gridCol w:w="1117"/>
-        <w:gridCol w:w="2069"/>
+        <w:gridCol w:w="1942"/>
+        <w:gridCol w:w="2070"/>
       </w:tblGrid>
       <w:tr>
         <w:trPr>
           <w:cnfStyle w:val="100000000000" w:firstRow="1" w:lastRow="0" w:firstColumn="0" w:lastColumn="0" w:oddVBand="0" w:evenVBand="0" w:oddHBand="0" w:evenHBand="0" w:firstRowFirstColumn="0" w:firstRowLastColumn="0" w:lastRowFirstColumn="0" w:lastRowLastColumn="0"/>
-          <w:trHeight w:val="134"/>
+          <w:trHeight w:val="281"/>
           <w:jc w:val="center"/>
         </w:trPr>
         <w:tc>
@@ -49,12 +47,10 @@
         </w:tc>
         <w:tc>
           <w:tcPr>
-            <w:tcW w:w="3186" w:type="dxa"/>
-            <w:gridSpan w:val="2"/>
+            <w:tcW w:w="1942" w:type="dxa"/>
             <w:tcBorders>
               <w:top w:val="single" w:sz="4" w:space="0" w:color="auto"/>
               <w:bottom w:val="nil"/>
-              <w:right w:val="nil"/>
             </w:tcBorders>
             <w:noWrap/>
           </w:tcPr>
@@ -84,11 +80,9 @@
         </w:tc>
         <w:tc>
           <w:tcPr>
-            <w:tcW w:w="3186" w:type="dxa"/>
-            <w:gridSpan w:val="2"/>
+            <w:tcW w:w="2070" w:type="dxa"/>
             <w:tcBorders>
               <w:top w:val="single" w:sz="4" w:space="0" w:color="auto"/>
-              <w:left w:val="nil"/>
               <w:bottom w:val="nil"/>
               <w:right w:val="single" w:sz="4" w:space="0" w:color="auto"/>
             </w:tcBorders>
@@ -135,7 +129,6 @@
               <w:bottom w:val="double" w:sz="4" w:space="0" w:color="auto"/>
             </w:tcBorders>
             <w:noWrap/>
-            <w:hideMark/>
           </w:tcPr>
           <w:p>
             <w:pPr>
@@ -156,27 +149,15 @@
               <w:t>Variable</w:t>
             </w:r>
           </w:p>
-          <w:p>
-            <w:pPr>
-              <w:spacing w:after="0" w:line="240" w:lineRule="auto"/>
-              <w:ind w:right="-254"/>
-              <w:rPr>
-                <w:rFonts w:ascii="Times New Roman" w:hAnsi="Times New Roman" w:cs="Times New Roman"/>
-                <w:sz w:val="24"/>
-                <w:szCs w:val="24"/>
-              </w:rPr>
-            </w:pPr>
-          </w:p>
         </w:tc>
         <w:tc>
           <w:tcPr>
-            <w:tcW w:w="1640" w:type="dxa"/>
+            <w:tcW w:w="1942" w:type="dxa"/>
             <w:tcBorders>
               <w:top w:val="nil"/>
               <w:bottom w:val="double" w:sz="4" w:space="0" w:color="auto"/>
             </w:tcBorders>
             <w:noWrap/>
-            <w:hideMark/>
           </w:tcPr>
           <w:p>
             <w:pPr>
@@ -202,13 +183,13 @@
         </w:tc>
         <w:tc>
           <w:tcPr>
-            <w:tcW w:w="1545" w:type="dxa"/>
+            <w:tcW w:w="2070" w:type="dxa"/>
             <w:tcBorders>
               <w:top w:val="nil"/>
               <w:bottom w:val="double" w:sz="4" w:space="0" w:color="auto"/>
+              <w:right w:val="single" w:sz="4" w:space="0" w:color="auto"/>
             </w:tcBorders>
             <w:noWrap/>
-            <w:hideMark/>
           </w:tcPr>
           <w:p>
             <w:pPr>
@@ -228,74 +209,7 @@
                 <w:sz w:val="24"/>
                 <w:szCs w:val="24"/>
               </w:rPr>
-              <w:t>p-value</w:t>
-            </w:r>
-          </w:p>
-        </w:tc>
-        <w:tc>
-          <w:tcPr>
-            <w:tcW w:w="1117" w:type="dxa"/>
-            <w:tcBorders>
-              <w:top w:val="nil"/>
-              <w:bottom w:val="double" w:sz="4" w:space="0" w:color="auto"/>
-              <w:right w:val="nil"/>
-            </w:tcBorders>
-            <w:noWrap/>
-            <w:hideMark/>
-          </w:tcPr>
-          <w:p>
-            <w:pPr>
-              <w:spacing w:after="0" w:line="240" w:lineRule="auto"/>
-              <w:ind w:right="-254"/>
-              <w:jc w:val="center"/>
-              <w:cnfStyle w:val="000000100000" w:firstRow="0" w:lastRow="0" w:firstColumn="0" w:lastColumn="0" w:oddVBand="0" w:evenVBand="0" w:oddHBand="1" w:evenHBand="0" w:firstRowFirstColumn="0" w:firstRowLastColumn="0" w:lastRowFirstColumn="0" w:lastRowLastColumn="0"/>
-              <w:rPr>
-                <w:rFonts w:ascii="Times New Roman" w:hAnsi="Times New Roman" w:cs="Times New Roman"/>
-                <w:sz w:val="24"/>
-                <w:szCs w:val="24"/>
-              </w:rPr>
-            </w:pPr>
-            <w:r>
-              <w:rPr>
-                <w:rFonts w:ascii="Times New Roman" w:hAnsi="Times New Roman" w:cs="Times New Roman"/>
-                <w:sz w:val="24"/>
-                <w:szCs w:val="24"/>
-              </w:rPr>
               <w:t>A value</w:t>
-            </w:r>
-          </w:p>
-        </w:tc>
-        <w:tc>
-          <w:tcPr>
-            <w:tcW w:w="2068" w:type="dxa"/>
-            <w:tcBorders>
-              <w:top w:val="nil"/>
-              <w:left w:val="nil"/>
-              <w:bottom w:val="double" w:sz="4" w:space="0" w:color="auto"/>
-              <w:right w:val="single" w:sz="4" w:space="0" w:color="auto"/>
-            </w:tcBorders>
-            <w:noWrap/>
-            <w:hideMark/>
-          </w:tcPr>
-          <w:p>
-            <w:pPr>
-              <w:spacing w:after="0" w:line="240" w:lineRule="auto"/>
-              <w:ind w:right="-254"/>
-              <w:jc w:val="center"/>
-              <w:cnfStyle w:val="000000100000" w:firstRow="0" w:lastRow="0" w:firstColumn="0" w:lastColumn="0" w:oddVBand="0" w:evenVBand="0" w:oddHBand="1" w:evenHBand="0" w:firstRowFirstColumn="0" w:firstRowLastColumn="0" w:lastRowFirstColumn="0" w:lastRowLastColumn="0"/>
-              <w:rPr>
-                <w:rFonts w:ascii="Times New Roman" w:hAnsi="Times New Roman" w:cs="Times New Roman"/>
-                <w:sz w:val="24"/>
-                <w:szCs w:val="24"/>
-              </w:rPr>
-            </w:pPr>
-            <w:r>
-              <w:rPr>
-                <w:rFonts w:ascii="Times New Roman" w:hAnsi="Times New Roman" w:cs="Times New Roman"/>
-                <w:sz w:val="24"/>
-                <w:szCs w:val="24"/>
-              </w:rPr>
-              <w:t>p-value</w:t>
             </w:r>
           </w:p>
         </w:tc>
@@ -339,7 +253,7 @@
         </w:tc>
         <w:tc>
           <w:tcPr>
-            <w:tcW w:w="1640" w:type="dxa"/>
+            <w:tcW w:w="1942" w:type="dxa"/>
             <w:tcBorders>
               <w:top w:val="double" w:sz="4" w:space="0" w:color="auto"/>
               <w:bottom w:val="nil"/>
@@ -370,74 +284,9 @@
         </w:tc>
         <w:tc>
           <w:tcPr>
-            <w:tcW w:w="1545" w:type="dxa"/>
+            <w:tcW w:w="2070" w:type="dxa"/>
             <w:tcBorders>
               <w:top w:val="double" w:sz="4" w:space="0" w:color="auto"/>
-              <w:bottom w:val="nil"/>
-            </w:tcBorders>
-            <w:noWrap/>
-          </w:tcPr>
-          <w:p>
-            <w:pPr>
-              <w:spacing w:after="0" w:line="240" w:lineRule="auto"/>
-              <w:ind w:right="-254"/>
-              <w:jc w:val="center"/>
-              <w:cnfStyle w:val="000000000000" w:firstRow="0" w:lastRow="0" w:firstColumn="0" w:lastColumn="0" w:oddVBand="0" w:evenVBand="0" w:oddHBand="0" w:evenHBand="0" w:firstRowFirstColumn="0" w:firstRowLastColumn="0" w:lastRowFirstColumn="0" w:lastRowLastColumn="0"/>
-              <w:rPr>
-                <w:rFonts w:ascii="Times New Roman" w:hAnsi="Times New Roman" w:cs="Times New Roman"/>
-                <w:sz w:val="24"/>
-                <w:szCs w:val="24"/>
-              </w:rPr>
-            </w:pPr>
-            <w:r>
-              <w:rPr>
-                <w:rFonts w:ascii="Times New Roman" w:hAnsi="Times New Roman" w:cs="Times New Roman"/>
-                <w:sz w:val="24"/>
-                <w:szCs w:val="24"/>
-              </w:rPr>
-              <w:t>0.001</w:t>
-            </w:r>
-          </w:p>
-        </w:tc>
-        <w:tc>
-          <w:tcPr>
-            <w:tcW w:w="1117" w:type="dxa"/>
-            <w:tcBorders>
-              <w:top w:val="double" w:sz="4" w:space="0" w:color="auto"/>
-              <w:bottom w:val="nil"/>
-              <w:right w:val="nil"/>
-            </w:tcBorders>
-            <w:noWrap/>
-            <w:hideMark/>
-          </w:tcPr>
-          <w:p>
-            <w:pPr>
-              <w:spacing w:after="0" w:line="240" w:lineRule="auto"/>
-              <w:ind w:right="-254"/>
-              <w:jc w:val="center"/>
-              <w:cnfStyle w:val="000000000000" w:firstRow="0" w:lastRow="0" w:firstColumn="0" w:lastColumn="0" w:oddVBand="0" w:evenVBand="0" w:oddHBand="0" w:evenHBand="0" w:firstRowFirstColumn="0" w:firstRowLastColumn="0" w:lastRowFirstColumn="0" w:lastRowLastColumn="0"/>
-              <w:rPr>
-                <w:rFonts w:ascii="Times New Roman" w:hAnsi="Times New Roman" w:cs="Times New Roman"/>
-                <w:sz w:val="24"/>
-                <w:szCs w:val="24"/>
-              </w:rPr>
-            </w:pPr>
-            <w:r>
-              <w:rPr>
-                <w:rFonts w:ascii="Times New Roman" w:hAnsi="Times New Roman" w:cs="Times New Roman"/>
-                <w:sz w:val="24"/>
-                <w:szCs w:val="24"/>
-              </w:rPr>
-              <w:t>0.055</w:t>
-            </w:r>
-          </w:p>
-        </w:tc>
-        <w:tc>
-          <w:tcPr>
-            <w:tcW w:w="2068" w:type="dxa"/>
-            <w:tcBorders>
-              <w:top w:val="double" w:sz="4" w:space="0" w:color="auto"/>
-              <w:left w:val="nil"/>
               <w:bottom w:val="nil"/>
               <w:right w:val="single" w:sz="4" w:space="0" w:color="auto"/>
             </w:tcBorders>
@@ -462,7 +311,7 @@
                 <w:sz w:val="24"/>
                 <w:szCs w:val="24"/>
               </w:rPr>
-              <w:t>0.001</w:t>
+              <w:t>0.055</w:t>
             </w:r>
           </w:p>
         </w:tc>
@@ -507,7 +356,7 @@
         </w:tc>
         <w:tc>
           <w:tcPr>
-            <w:tcW w:w="1640" w:type="dxa"/>
+            <w:tcW w:w="1942" w:type="dxa"/>
             <w:tcBorders>
               <w:top w:val="nil"/>
               <w:bottom w:val="nil"/>
@@ -538,73 +387,9 @@
         </w:tc>
         <w:tc>
           <w:tcPr>
-            <w:tcW w:w="1545" w:type="dxa"/>
+            <w:tcW w:w="2070" w:type="dxa"/>
             <w:tcBorders>
               <w:top w:val="nil"/>
-              <w:bottom w:val="nil"/>
-            </w:tcBorders>
-            <w:noWrap/>
-          </w:tcPr>
-          <w:p>
-            <w:pPr>
-              <w:spacing w:after="0" w:line="240" w:lineRule="auto"/>
-              <w:ind w:right="-254"/>
-              <w:jc w:val="center"/>
-              <w:cnfStyle w:val="000000100000" w:firstRow="0" w:lastRow="0" w:firstColumn="0" w:lastColumn="0" w:oddVBand="0" w:evenVBand="0" w:oddHBand="1" w:evenHBand="0" w:firstRowFirstColumn="0" w:firstRowLastColumn="0" w:lastRowFirstColumn="0" w:lastRowLastColumn="0"/>
-              <w:rPr>
-                <w:rFonts w:ascii="Times New Roman" w:hAnsi="Times New Roman" w:cs="Times New Roman"/>
-                <w:sz w:val="24"/>
-                <w:szCs w:val="24"/>
-              </w:rPr>
-            </w:pPr>
-            <w:r>
-              <w:rPr>
-                <w:rFonts w:ascii="Times New Roman" w:hAnsi="Times New Roman" w:cs="Times New Roman"/>
-                <w:sz w:val="24"/>
-                <w:szCs w:val="24"/>
-              </w:rPr>
-              <w:t>0.001</w:t>
-            </w:r>
-          </w:p>
-        </w:tc>
-        <w:tc>
-          <w:tcPr>
-            <w:tcW w:w="1117" w:type="dxa"/>
-            <w:tcBorders>
-              <w:top w:val="nil"/>
-              <w:bottom w:val="nil"/>
-              <w:right w:val="nil"/>
-            </w:tcBorders>
-            <w:noWrap/>
-          </w:tcPr>
-          <w:p>
-            <w:pPr>
-              <w:spacing w:after="0" w:line="240" w:lineRule="auto"/>
-              <w:ind w:right="-254"/>
-              <w:jc w:val="center"/>
-              <w:cnfStyle w:val="000000100000" w:firstRow="0" w:lastRow="0" w:firstColumn="0" w:lastColumn="0" w:oddVBand="0" w:evenVBand="0" w:oddHBand="1" w:evenHBand="0" w:firstRowFirstColumn="0" w:firstRowLastColumn="0" w:lastRowFirstColumn="0" w:lastRowLastColumn="0"/>
-              <w:rPr>
-                <w:rFonts w:ascii="Times New Roman" w:hAnsi="Times New Roman" w:cs="Times New Roman"/>
-                <w:sz w:val="24"/>
-                <w:szCs w:val="24"/>
-              </w:rPr>
-            </w:pPr>
-            <w:r>
-              <w:rPr>
-                <w:rFonts w:ascii="Times New Roman" w:hAnsi="Times New Roman" w:cs="Times New Roman"/>
-                <w:sz w:val="24"/>
-                <w:szCs w:val="24"/>
-              </w:rPr>
-              <w:t>0.017</w:t>
-            </w:r>
-          </w:p>
-        </w:tc>
-        <w:tc>
-          <w:tcPr>
-            <w:tcW w:w="2068" w:type="dxa"/>
-            <w:tcBorders>
-              <w:top w:val="nil"/>
-              <w:left w:val="nil"/>
               <w:bottom w:val="nil"/>
               <w:right w:val="single" w:sz="4" w:space="0" w:color="auto"/>
             </w:tcBorders>
@@ -628,7 +413,7 @@
                 <w:sz w:val="24"/>
                 <w:szCs w:val="24"/>
               </w:rPr>
-              <w:t>0.001</w:t>
+              <w:t>0.017</w:t>
             </w:r>
           </w:p>
         </w:tc>
@@ -672,7 +457,7 @@
         </w:tc>
         <w:tc>
           <w:tcPr>
-            <w:tcW w:w="1640" w:type="dxa"/>
+            <w:tcW w:w="1942" w:type="dxa"/>
             <w:tcBorders>
               <w:top w:val="nil"/>
               <w:bottom w:val="single" w:sz="4" w:space="0" w:color="auto"/>
@@ -697,87 +482,15 @@
                 <w:sz w:val="24"/>
                 <w:szCs w:val="24"/>
               </w:rPr>
-              <w:t>0.00</w:t>
-            </w:r>
-            <w:r>
-              <w:rPr>
-                <w:rFonts w:ascii="Times New Roman" w:hAnsi="Times New Roman" w:cs="Times New Roman"/>
-                <w:sz w:val="24"/>
-                <w:szCs w:val="24"/>
-              </w:rPr>
-              <w:t>3</w:t>
+              <w:t>0.003</w:t>
             </w:r>
           </w:p>
         </w:tc>
         <w:tc>
           <w:tcPr>
-            <w:tcW w:w="1545" w:type="dxa"/>
+            <w:tcW w:w="2070" w:type="dxa"/>
             <w:tcBorders>
               <w:top w:val="nil"/>
-              <w:bottom w:val="single" w:sz="4" w:space="0" w:color="auto"/>
-            </w:tcBorders>
-            <w:noWrap/>
-          </w:tcPr>
-          <w:p>
-            <w:pPr>
-              <w:spacing w:after="0" w:line="240" w:lineRule="auto"/>
-              <w:ind w:right="-254"/>
-              <w:jc w:val="center"/>
-              <w:cnfStyle w:val="000000000000" w:firstRow="0" w:lastRow="0" w:firstColumn="0" w:lastColumn="0" w:oddVBand="0" w:evenVBand="0" w:oddHBand="0" w:evenHBand="0" w:firstRowFirstColumn="0" w:firstRowLastColumn="0" w:lastRowFirstColumn="0" w:lastRowLastColumn="0"/>
-              <w:rPr>
-                <w:rFonts w:ascii="Times New Roman" w:hAnsi="Times New Roman" w:cs="Times New Roman"/>
-                <w:sz w:val="24"/>
-                <w:szCs w:val="24"/>
-              </w:rPr>
-            </w:pPr>
-            <w:r>
-              <w:rPr>
-                <w:rFonts w:ascii="Times New Roman" w:hAnsi="Times New Roman" w:cs="Times New Roman"/>
-                <w:sz w:val="24"/>
-                <w:szCs w:val="24"/>
-              </w:rPr>
-              <w:t>0.001</w:t>
-            </w:r>
-          </w:p>
-        </w:tc>
-        <w:tc>
-          <w:tcPr>
-            <w:tcW w:w="1117" w:type="dxa"/>
-            <w:tcBorders>
-              <w:top w:val="nil"/>
-              <w:bottom w:val="single" w:sz="4" w:space="0" w:color="auto"/>
-              <w:right w:val="nil"/>
-            </w:tcBorders>
-            <w:noWrap/>
-          </w:tcPr>
-          <w:p>
-            <w:pPr>
-              <w:spacing w:after="0" w:line="240" w:lineRule="auto"/>
-              <w:ind w:right="-254"/>
-              <w:jc w:val="center"/>
-              <w:cnfStyle w:val="000000000000" w:firstRow="0" w:lastRow="0" w:firstColumn="0" w:lastColumn="0" w:oddVBand="0" w:evenVBand="0" w:oddHBand="0" w:evenHBand="0" w:firstRowFirstColumn="0" w:firstRowLastColumn="0" w:lastRowFirstColumn="0" w:lastRowLastColumn="0"/>
-              <w:rPr>
-                <w:rFonts w:ascii="Times New Roman" w:hAnsi="Times New Roman" w:cs="Times New Roman"/>
-                <w:sz w:val="24"/>
-                <w:szCs w:val="24"/>
-              </w:rPr>
-            </w:pPr>
-            <w:r>
-              <w:rPr>
-                <w:rFonts w:ascii="Times New Roman" w:hAnsi="Times New Roman" w:cs="Times New Roman"/>
-                <w:sz w:val="24"/>
-                <w:szCs w:val="24"/>
-              </w:rPr>
-              <w:t>0.010</w:t>
-            </w:r>
-          </w:p>
-        </w:tc>
-        <w:tc>
-          <w:tcPr>
-            <w:tcW w:w="2068" w:type="dxa"/>
-            <w:tcBorders>
-              <w:top w:val="nil"/>
-              <w:left w:val="nil"/>
               <w:bottom w:val="single" w:sz="4" w:space="0" w:color="auto"/>
               <w:right w:val="single" w:sz="4" w:space="0" w:color="auto"/>
             </w:tcBorders>
@@ -801,7 +514,7 @@
                 <w:sz w:val="24"/>
                 <w:szCs w:val="24"/>
               </w:rPr>
-              <w:t>0.001</w:t>
+              <w:t>0.010</w:t>
             </w:r>
           </w:p>
         </w:tc>
@@ -1410,6 +1123,36 @@
       </w:tcPr>
     </w:tblStylePr>
   </w:style>
+  <w:style w:type="paragraph" w:styleId="BalloonText">
+    <w:name w:val="Balloon Text"/>
+    <w:basedOn w:val="Normal"/>
+    <w:link w:val="BalloonTextChar"/>
+    <w:uiPriority w:val="99"/>
+    <w:semiHidden/>
+    <w:unhideWhenUsed/>
+    <w:rsid w:val="00090F3D"/>
+    <w:pPr>
+      <w:spacing w:after="0" w:line="240" w:lineRule="auto"/>
+    </w:pPr>
+    <w:rPr>
+      <w:rFonts w:ascii="Segoe UI" w:hAnsi="Segoe UI" w:cs="Segoe UI"/>
+      <w:sz w:val="18"/>
+      <w:szCs w:val="18"/>
+    </w:rPr>
+  </w:style>
+  <w:style w:type="character" w:customStyle="1" w:styleId="BalloonTextChar">
+    <w:name w:val="Balloon Text Char"/>
+    <w:basedOn w:val="DefaultParagraphFont"/>
+    <w:link w:val="BalloonText"/>
+    <w:uiPriority w:val="99"/>
+    <w:semiHidden/>
+    <w:rsid w:val="00090F3D"/>
+    <w:rPr>
+      <w:rFonts w:ascii="Segoe UI" w:hAnsi="Segoe UI" w:cs="Segoe UI"/>
+      <w:sz w:val="18"/>
+      <w:szCs w:val="18"/>
+    </w:rPr>
+  </w:style>
 </w:styles>
 </file>
 

</xml_diff>

<commit_message>
Add .gitignore files properly
</commit_message>
<xml_diff>
--- a/final_figs/Table_2.docx
+++ b/final_figs/Table_2.docx
@@ -1,6 +1,6 @@
 
 <file path=word/document.xml><?xml version="1.0" encoding="utf-8"?>
-<w:document xmlns:wpc="http://schemas.microsoft.com/office/word/2010/wordprocessingCanvas" xmlns:cx="http://schemas.microsoft.com/office/drawing/2014/chartex" xmlns:cx1="http://schemas.microsoft.com/office/drawing/2015/9/8/chartex" xmlns:cx2="http://schemas.microsoft.com/office/drawing/2015/10/21/chartex" xmlns:cx3="http://schemas.microsoft.com/office/drawing/2016/5/9/chartex" xmlns:cx4="http://schemas.microsoft.com/office/drawing/2016/5/10/chartex" xmlns:cx5="http://schemas.microsoft.com/office/drawing/2016/5/11/chartex" xmlns:cx6="http://schemas.microsoft.com/office/drawing/2016/5/12/chartex" xmlns:cx7="http://schemas.microsoft.com/office/drawing/2016/5/13/chartex" xmlns:cx8="http://schemas.microsoft.com/office/drawing/2016/5/14/chartex" xmlns:mc="http://schemas.openxmlformats.org/markup-compatibility/2006" xmlns:aink="http://schemas.microsoft.com/office/drawing/2016/ink" xmlns:am3d="http://schemas.microsoft.com/office/drawing/2017/model3d" xmlns:o="urn:schemas-microsoft-com:office:office" xmlns:r="http://schemas.openxmlformats.org/officeDocument/2006/relationships" xmlns:m="http://schemas.openxmlformats.org/officeDocument/2006/math" xmlns:v="urn:schemas-microsoft-com:vml" xmlns:wp14="http://schemas.microsoft.com/office/word/2010/wordprocessingDrawing" xmlns:wp="http://schemas.openxmlformats.org/drawingml/2006/wordprocessingDrawing" xmlns:w10="urn:schemas-microsoft-com:office:word" xmlns:w="http://schemas.openxmlformats.org/wordprocessingml/2006/main" xmlns:w14="http://schemas.microsoft.com/office/word/2010/wordml" xmlns:w15="http://schemas.microsoft.com/office/word/2012/wordml" xmlns:w16cex="http://schemas.microsoft.com/office/word/2018/wordml/cex" xmlns:w16cid="http://schemas.microsoft.com/office/word/2016/wordml/cid" xmlns:w16="http://schemas.microsoft.com/office/word/2018/wordml" xmlns:w16se="http://schemas.microsoft.com/office/word/2015/wordml/symex" xmlns:wpg="http://schemas.microsoft.com/office/word/2010/wordprocessingGroup" xmlns:wpi="http://schemas.microsoft.com/office/word/2010/wordprocessingInk" xmlns:wne="http://schemas.microsoft.com/office/word/2006/wordml" xmlns:wps="http://schemas.microsoft.com/office/word/2010/wordprocessingShape" mc:Ignorable="w14 w15 w16se w16cid w16 w16cex wp14">
+<w:document xmlns:wpc="http://schemas.microsoft.com/office/word/2010/wordprocessingCanvas" xmlns:cx="http://schemas.microsoft.com/office/drawing/2014/chartex" xmlns:cx1="http://schemas.microsoft.com/office/drawing/2015/9/8/chartex" xmlns:cx2="http://schemas.microsoft.com/office/drawing/2015/10/21/chartex" xmlns:cx3="http://schemas.microsoft.com/office/drawing/2016/5/9/chartex" xmlns:cx4="http://schemas.microsoft.com/office/drawing/2016/5/10/chartex" xmlns:cx5="http://schemas.microsoft.com/office/drawing/2016/5/11/chartex" xmlns:cx6="http://schemas.microsoft.com/office/drawing/2016/5/12/chartex" xmlns:cx7="http://schemas.microsoft.com/office/drawing/2016/5/13/chartex" xmlns:cx8="http://schemas.microsoft.com/office/drawing/2016/5/14/chartex" xmlns:mc="http://schemas.openxmlformats.org/markup-compatibility/2006" xmlns:aink="http://schemas.microsoft.com/office/drawing/2016/ink" xmlns:am3d="http://schemas.microsoft.com/office/drawing/2017/model3d" xmlns:o="urn:schemas-microsoft-com:office:office" xmlns:r="http://schemas.openxmlformats.org/officeDocument/2006/relationships" xmlns:m="http://schemas.openxmlformats.org/officeDocument/2006/math" xmlns:v="urn:schemas-microsoft-com:vml" xmlns:wp14="http://schemas.microsoft.com/office/word/2010/wordprocessingDrawing" xmlns:wp="http://schemas.openxmlformats.org/drawingml/2006/wordprocessingDrawing" xmlns:w10="urn:schemas-microsoft-com:office:word" xmlns:w="http://schemas.openxmlformats.org/wordprocessingml/2006/main" xmlns:w14="http://schemas.microsoft.com/office/word/2010/wordml" xmlns:w15="http://schemas.microsoft.com/office/word/2012/wordml" xmlns:w16cex="http://schemas.microsoft.com/office/word/2018/wordml/cex" xmlns:w16cid="http://schemas.microsoft.com/office/word/2016/wordml/cid" xmlns:w16="http://schemas.microsoft.com/office/word/2018/wordml" xmlns:w16sdtdh="http://schemas.microsoft.com/office/word/2020/wordml/sdtdatahash" xmlns:w16se="http://schemas.microsoft.com/office/word/2015/wordml/symex" xmlns:wpg="http://schemas.microsoft.com/office/word/2010/wordprocessingGroup" xmlns:wpi="http://schemas.microsoft.com/office/word/2010/wordprocessingInk" xmlns:wne="http://schemas.microsoft.com/office/word/2006/wordml" xmlns:wps="http://schemas.microsoft.com/office/word/2010/wordprocessingShape" mc:Ignorable="w14 w15 w16se w16cid w16 w16cex w16sdtdh wp14">
   <w:body>
     <w:tbl>
       <w:tblPr>
@@ -278,7 +278,15 @@
                 <w:sz w:val="24"/>
                 <w:szCs w:val="24"/>
               </w:rPr>
-              <w:t>0.017</w:t>
+              <w:t>0.01</w:t>
+            </w:r>
+            <w:r>
+              <w:rPr>
+                <w:rFonts w:ascii="Times New Roman" w:hAnsi="Times New Roman" w:cs="Times New Roman"/>
+                <w:sz w:val="24"/>
+                <w:szCs w:val="24"/>
+              </w:rPr>
+              <w:t>7</w:t>
             </w:r>
           </w:p>
         </w:tc>
@@ -381,7 +389,15 @@
                 <w:sz w:val="24"/>
                 <w:szCs w:val="24"/>
               </w:rPr>
-              <w:t>0.002</w:t>
+              <w:t>0.00</w:t>
+            </w:r>
+            <w:r>
+              <w:rPr>
+                <w:rFonts w:ascii="Times New Roman" w:hAnsi="Times New Roman" w:cs="Times New Roman"/>
+                <w:sz w:val="24"/>
+                <w:szCs w:val="24"/>
+              </w:rPr>
+              <w:t>2</w:t>
             </w:r>
           </w:p>
         </w:tc>
@@ -430,28 +446,137 @@
             <w:tcBorders>
               <w:top w:val="nil"/>
               <w:left w:val="single" w:sz="4" w:space="0" w:color="auto"/>
+              <w:bottom w:val="nil"/>
+            </w:tcBorders>
+            <w:noWrap/>
+            <w:hideMark/>
+          </w:tcPr>
+          <w:p>
+            <w:pPr>
+              <w:spacing w:after="0" w:line="240" w:lineRule="auto"/>
+              <w:ind w:right="-254"/>
+              <w:rPr>
+                <w:rFonts w:ascii="Times New Roman" w:hAnsi="Times New Roman" w:cs="Times New Roman"/>
+                <w:sz w:val="24"/>
+                <w:szCs w:val="24"/>
+              </w:rPr>
+            </w:pPr>
+            <w:r>
+              <w:rPr>
+                <w:rFonts w:ascii="Times New Roman" w:hAnsi="Times New Roman" w:cs="Times New Roman"/>
+                <w:sz w:val="24"/>
+                <w:szCs w:val="24"/>
+              </w:rPr>
+              <w:t>NPGO</w:t>
+            </w:r>
+          </w:p>
+        </w:tc>
+        <w:tc>
+          <w:tcPr>
+            <w:tcW w:w="1942" w:type="dxa"/>
+            <w:tcBorders>
+              <w:top w:val="nil"/>
+              <w:bottom w:val="nil"/>
+            </w:tcBorders>
+            <w:noWrap/>
+          </w:tcPr>
+          <w:p>
+            <w:pPr>
+              <w:spacing w:after="0" w:line="240" w:lineRule="auto"/>
+              <w:ind w:right="-254"/>
+              <w:jc w:val="center"/>
+              <w:cnfStyle w:val="000000000000" w:firstRow="0" w:lastRow="0" w:firstColumn="0" w:lastColumn="0" w:oddVBand="0" w:evenVBand="0" w:oddHBand="0" w:evenHBand="0" w:firstRowFirstColumn="0" w:firstRowLastColumn="0" w:lastRowFirstColumn="0" w:lastRowLastColumn="0"/>
+              <w:rPr>
+                <w:rFonts w:ascii="Times New Roman" w:hAnsi="Times New Roman" w:cs="Times New Roman"/>
+                <w:sz w:val="24"/>
+                <w:szCs w:val="24"/>
+              </w:rPr>
+            </w:pPr>
+            <w:r>
+              <w:rPr>
+                <w:rFonts w:ascii="Times New Roman" w:hAnsi="Times New Roman" w:cs="Times New Roman"/>
+                <w:sz w:val="24"/>
+                <w:szCs w:val="24"/>
+              </w:rPr>
+              <w:t>0.00</w:t>
+            </w:r>
+            <w:r>
+              <w:rPr>
+                <w:rFonts w:ascii="Times New Roman" w:hAnsi="Times New Roman" w:cs="Times New Roman"/>
+                <w:sz w:val="24"/>
+                <w:szCs w:val="24"/>
+              </w:rPr>
+              <w:t>3</w:t>
+            </w:r>
+          </w:p>
+        </w:tc>
+        <w:tc>
+          <w:tcPr>
+            <w:tcW w:w="2070" w:type="dxa"/>
+            <w:tcBorders>
+              <w:top w:val="nil"/>
+              <w:bottom w:val="nil"/>
+              <w:right w:val="single" w:sz="4" w:space="0" w:color="auto"/>
+            </w:tcBorders>
+            <w:noWrap/>
+          </w:tcPr>
+          <w:p>
+            <w:pPr>
+              <w:spacing w:after="0" w:line="240" w:lineRule="auto"/>
+              <w:ind w:right="-254"/>
+              <w:jc w:val="center"/>
+              <w:cnfStyle w:val="000000000000" w:firstRow="0" w:lastRow="0" w:firstColumn="0" w:lastColumn="0" w:oddVBand="0" w:evenVBand="0" w:oddHBand="0" w:evenHBand="0" w:firstRowFirstColumn="0" w:firstRowLastColumn="0" w:lastRowFirstColumn="0" w:lastRowLastColumn="0"/>
+              <w:rPr>
+                <w:rFonts w:ascii="Times New Roman" w:hAnsi="Times New Roman" w:cs="Times New Roman"/>
+                <w:sz w:val="24"/>
+                <w:szCs w:val="24"/>
+              </w:rPr>
+            </w:pPr>
+            <w:r>
+              <w:rPr>
+                <w:rFonts w:ascii="Times New Roman" w:hAnsi="Times New Roman" w:cs="Times New Roman"/>
+                <w:sz w:val="24"/>
+                <w:szCs w:val="24"/>
+              </w:rPr>
+              <w:t>0.010</w:t>
+            </w:r>
+          </w:p>
+        </w:tc>
+      </w:tr>
+      <w:tr>
+        <w:trPr>
+          <w:cnfStyle w:val="000000100000" w:firstRow="0" w:lastRow="0" w:firstColumn="0" w:lastColumn="0" w:oddVBand="0" w:evenVBand="0" w:oddHBand="1" w:evenHBand="0" w:firstRowFirstColumn="0" w:firstRowLastColumn="0" w:lastRowFirstColumn="0" w:lastRowLastColumn="0"/>
+          <w:trHeight w:val="281"/>
+          <w:jc w:val="center"/>
+        </w:trPr>
+        <w:tc>
+          <w:tcPr>
+            <w:cnfStyle w:val="001000000000" w:firstRow="0" w:lastRow="0" w:firstColumn="1" w:lastColumn="0" w:oddVBand="0" w:evenVBand="0" w:oddHBand="0" w:evenHBand="0" w:firstRowFirstColumn="0" w:firstRowLastColumn="0" w:lastRowFirstColumn="0" w:lastRowLastColumn="0"/>
+            <w:tcW w:w="1113" w:type="dxa"/>
+            <w:tcBorders>
+              <w:top w:val="nil"/>
+              <w:left w:val="single" w:sz="4" w:space="0" w:color="auto"/>
               <w:bottom w:val="single" w:sz="4" w:space="0" w:color="auto"/>
             </w:tcBorders>
             <w:noWrap/>
-            <w:hideMark/>
-          </w:tcPr>
-          <w:p>
-            <w:pPr>
-              <w:spacing w:after="0" w:line="240" w:lineRule="auto"/>
-              <w:ind w:right="-254"/>
-              <w:rPr>
-                <w:rFonts w:ascii="Times New Roman" w:hAnsi="Times New Roman" w:cs="Times New Roman"/>
-                <w:sz w:val="24"/>
-                <w:szCs w:val="24"/>
-              </w:rPr>
-            </w:pPr>
-            <w:r>
-              <w:rPr>
-                <w:rFonts w:ascii="Times New Roman" w:hAnsi="Times New Roman" w:cs="Times New Roman"/>
-                <w:sz w:val="24"/>
-                <w:szCs w:val="24"/>
-              </w:rPr>
-              <w:t>NPGO</w:t>
+          </w:tcPr>
+          <w:p>
+            <w:pPr>
+              <w:spacing w:after="0" w:line="240" w:lineRule="auto"/>
+              <w:ind w:right="-254"/>
+              <w:rPr>
+                <w:rFonts w:ascii="Times New Roman" w:hAnsi="Times New Roman" w:cs="Times New Roman"/>
+                <w:sz w:val="24"/>
+                <w:szCs w:val="24"/>
+              </w:rPr>
+            </w:pPr>
+            <w:r>
+              <w:rPr>
+                <w:rFonts w:ascii="Times New Roman" w:hAnsi="Times New Roman" w:cs="Times New Roman"/>
+                <w:sz w:val="24"/>
+                <w:szCs w:val="24"/>
+              </w:rPr>
+              <w:t>grain size</w:t>
             </w:r>
           </w:p>
         </w:tc>
@@ -469,7 +594,7 @@
               <w:spacing w:after="0" w:line="240" w:lineRule="auto"/>
               <w:ind w:right="-254"/>
               <w:jc w:val="center"/>
-              <w:cnfStyle w:val="000000000000" w:firstRow="0" w:lastRow="0" w:firstColumn="0" w:lastColumn="0" w:oddVBand="0" w:evenVBand="0" w:oddHBand="0" w:evenHBand="0" w:firstRowFirstColumn="0" w:firstRowLastColumn="0" w:lastRowFirstColumn="0" w:lastRowLastColumn="0"/>
+              <w:cnfStyle w:val="000000100000" w:firstRow="0" w:lastRow="0" w:firstColumn="0" w:lastColumn="0" w:oddVBand="0" w:evenVBand="0" w:oddHBand="1" w:evenHBand="0" w:firstRowFirstColumn="0" w:firstRowLastColumn="0" w:lastRowFirstColumn="0" w:lastRowLastColumn="0"/>
               <w:rPr>
                 <w:rFonts w:ascii="Times New Roman" w:hAnsi="Times New Roman" w:cs="Times New Roman"/>
                 <w:sz w:val="24"/>
@@ -501,20 +626,28 @@
               <w:spacing w:after="0" w:line="240" w:lineRule="auto"/>
               <w:ind w:right="-254"/>
               <w:jc w:val="center"/>
-              <w:cnfStyle w:val="000000000000" w:firstRow="0" w:lastRow="0" w:firstColumn="0" w:lastColumn="0" w:oddVBand="0" w:evenVBand="0" w:oddHBand="0" w:evenHBand="0" w:firstRowFirstColumn="0" w:firstRowLastColumn="0" w:lastRowFirstColumn="0" w:lastRowLastColumn="0"/>
-              <w:rPr>
-                <w:rFonts w:ascii="Times New Roman" w:hAnsi="Times New Roman" w:cs="Times New Roman"/>
-                <w:sz w:val="24"/>
-                <w:szCs w:val="24"/>
-              </w:rPr>
-            </w:pPr>
-            <w:r>
-              <w:rPr>
-                <w:rFonts w:ascii="Times New Roman" w:hAnsi="Times New Roman" w:cs="Times New Roman"/>
-                <w:sz w:val="24"/>
-                <w:szCs w:val="24"/>
-              </w:rPr>
-              <w:t>0.010</w:t>
+              <w:cnfStyle w:val="000000100000" w:firstRow="0" w:lastRow="0" w:firstColumn="0" w:lastColumn="0" w:oddVBand="0" w:evenVBand="0" w:oddHBand="1" w:evenHBand="0" w:firstRowFirstColumn="0" w:firstRowLastColumn="0" w:lastRowFirstColumn="0" w:lastRowLastColumn="0"/>
+              <w:rPr>
+                <w:rFonts w:ascii="Times New Roman" w:hAnsi="Times New Roman" w:cs="Times New Roman"/>
+                <w:sz w:val="24"/>
+                <w:szCs w:val="24"/>
+              </w:rPr>
+            </w:pPr>
+            <w:r>
+              <w:rPr>
+                <w:rFonts w:ascii="Times New Roman" w:hAnsi="Times New Roman" w:cs="Times New Roman"/>
+                <w:sz w:val="24"/>
+                <w:szCs w:val="24"/>
+              </w:rPr>
+              <w:t>0</w:t>
+            </w:r>
+            <w:r>
+              <w:rPr>
+                <w:rFonts w:ascii="Times New Roman" w:hAnsi="Times New Roman" w:cs="Times New Roman"/>
+                <w:sz w:val="24"/>
+                <w:szCs w:val="24"/>
+              </w:rPr>
+              <w:t>.004</w:t>
             </w:r>
           </w:p>
         </w:tc>
@@ -533,7 +666,7 @@
 </file>
 
 <file path=word/styles.xml><?xml version="1.0" encoding="utf-8"?>
-<w:styles xmlns:mc="http://schemas.openxmlformats.org/markup-compatibility/2006" xmlns:r="http://schemas.openxmlformats.org/officeDocument/2006/relationships" xmlns:w="http://schemas.openxmlformats.org/wordprocessingml/2006/main" xmlns:w14="http://schemas.microsoft.com/office/word/2010/wordml" xmlns:w15="http://schemas.microsoft.com/office/word/2012/wordml" xmlns:w16cex="http://schemas.microsoft.com/office/word/2018/wordml/cex" xmlns:w16cid="http://schemas.microsoft.com/office/word/2016/wordml/cid" xmlns:w16="http://schemas.microsoft.com/office/word/2018/wordml" xmlns:w16se="http://schemas.microsoft.com/office/word/2015/wordml/symex" mc:Ignorable="w14 w15 w16se w16cid w16 w16cex">
+<w:styles xmlns:mc="http://schemas.openxmlformats.org/markup-compatibility/2006" xmlns:r="http://schemas.openxmlformats.org/officeDocument/2006/relationships" xmlns:w="http://schemas.openxmlformats.org/wordprocessingml/2006/main" xmlns:w14="http://schemas.microsoft.com/office/word/2010/wordml" xmlns:w15="http://schemas.microsoft.com/office/word/2012/wordml" xmlns:w16cex="http://schemas.microsoft.com/office/word/2018/wordml/cex" xmlns:w16cid="http://schemas.microsoft.com/office/word/2016/wordml/cid" xmlns:w16="http://schemas.microsoft.com/office/word/2018/wordml" xmlns:w16sdtdh="http://schemas.microsoft.com/office/word/2020/wordml/sdtdatahash" xmlns:w16se="http://schemas.microsoft.com/office/word/2015/wordml/symex" mc:Ignorable="w14 w15 w16se w16cid w16 w16cex w16sdtdh">
   <w:docDefaults>
     <w:rPrDefault>
       <w:rPr>

</xml_diff>

<commit_message>
Update final figs and tables
</commit_message>
<xml_diff>
--- a/final_figs/Table_2.docx
+++ b/final_figs/Table_2.docx
@@ -576,7 +576,7 @@
                 <w:sz w:val="24"/>
                 <w:szCs w:val="24"/>
               </w:rPr>
-              <w:t>grain size</w:t>
+              <w:t>lithology</w:t>
             </w:r>
           </w:p>
         </w:tc>
@@ -607,7 +607,15 @@
                 <w:sz w:val="24"/>
                 <w:szCs w:val="24"/>
               </w:rPr>
-              <w:t>0.003</w:t>
+              <w:t>0.0</w:t>
+            </w:r>
+            <w:r>
+              <w:rPr>
+                <w:rFonts w:ascii="Times New Roman" w:hAnsi="Times New Roman" w:cs="Times New Roman"/>
+                <w:sz w:val="24"/>
+                <w:szCs w:val="24"/>
+              </w:rPr>
+              <w:t>35</w:t>
             </w:r>
           </w:p>
         </w:tc>
@@ -647,7 +655,15 @@
                 <w:sz w:val="24"/>
                 <w:szCs w:val="24"/>
               </w:rPr>
-              <w:t>.004</w:t>
+              <w:t>.0</w:t>
+            </w:r>
+            <w:r>
+              <w:rPr>
+                <w:rFonts w:ascii="Times New Roman" w:hAnsi="Times New Roman" w:cs="Times New Roman"/>
+                <w:sz w:val="24"/>
+                <w:szCs w:val="24"/>
+              </w:rPr>
+              <w:t>39</w:t>
             </w:r>
           </w:p>
         </w:tc>

</xml_diff>